<commit_message>
using the dataset I trained a Logstic Regression model and evaluated its performance both on the training and test set
</commit_message>
<xml_diff>
--- a/assignments/Ban_Alexandru_A2.Regression.docx
+++ b/assignments/Ban_Alexandru_A2.Regression.docx
@@ -43,8 +43,8 @@
         <w:bidi w:val="0"/>
         <w:jc w:val="left"/>
         <w:rPr>
-          <w:rFonts w:ascii="Times News Roman" w:hAnsi="Times News Roman"/>
-          <w:sz w:val="24"/>
+          <w:sz w:val="20"/>
+          <w:szCs w:val="24"/>
         </w:rPr>
       </w:pPr>
       <w:r>
@@ -54,16 +54,94 @@
           <w:bCs/>
           <w:i/>
           <w:iCs/>
+          <w:sz w:val="20"/>
+          <w:szCs w:val="24"/>
+        </w:rPr>
+        <w:t>Confusion matrix</w:t>
+      </w:r>
+      <w:r>
+        <w:rPr>
+          <w:rFonts w:ascii="Times News Roman" w:hAnsi="Times News Roman"/>
+          <w:sz w:val="20"/>
+          <w:szCs w:val="24"/>
+        </w:rPr>
+        <w:t>, an essential tool in evaluating the performance of a classification model, encompasses elements representing True Positive, True Negative, False Positive, and False Negative values. One can generate this matrix by utilizing the code provided below, facilitating a clear understanding of the model’s predictive accuracy and errors. Furthermore, validation techniques ensure the model’s robustness, guard against overfitting, and enhance its generalization capabilities.</w:t>
+      </w:r>
+    </w:p>
+    <w:p>
+      <w:pPr>
+        <w:pStyle w:val="Normal"/>
+        <w:bidi w:val="0"/>
+        <w:jc w:val="left"/>
+        <w:rPr>
+          <w:rFonts w:ascii="Times News Roman" w:hAnsi="Times News Roman"/>
           <w:sz w:val="24"/>
         </w:rPr>
-        <w:t>Confusion matrix</w:t>
-      </w:r>
-      <w:r>
-        <w:rPr>
-          <w:rFonts w:ascii="Times News Roman" w:hAnsi="Times News Roman"/>
-          <w:sz w:val="24"/>
-        </w:rPr>
-        <w:t>, an essential tool in evaluating the performance of a classification model, encompasses elements representing True Positive, True Negative, False Positive, and False Negative values. One can generate this matrix by utilizing the code provided below, facilitating a clear understanding of the model’s predictive accuracy and errors. Furthermore, validation techniques ensure the model’s robustness, guard against overfitting, and enhance its generalization capabilities.</w:t>
+      </w:pPr>
+      <w:r>
+        <w:rPr/>
+      </w:r>
+    </w:p>
+    <w:p>
+      <w:pPr>
+        <w:pStyle w:val="Heading2"/>
+        <w:numPr>
+          <w:ilvl w:val="1"/>
+          <w:numId w:val="2"/>
+        </w:numPr>
+        <w:bidi w:val="0"/>
+        <w:jc w:val="left"/>
+        <w:rPr>
+          <w:sz w:val="32"/>
+          <w:szCs w:val="32"/>
+        </w:rPr>
+      </w:pPr>
+      <w:r>
+        <w:rPr>
+          <w:rFonts w:ascii="Times News Roman" w:hAnsi="Times News Roman"/>
+          <w:sz w:val="32"/>
+          <w:szCs w:val="32"/>
+        </w:rPr>
+        <w:t>Resources utilized:</w:t>
+      </w:r>
+    </w:p>
+    <w:p>
+      <w:pPr>
+        <w:pStyle w:val="TextBody"/>
+        <w:bidi w:val="0"/>
+        <w:jc w:val="left"/>
+        <w:rPr/>
+      </w:pPr>
+      <w:hyperlink r:id="rId3">
+        <w:r>
+          <w:rPr>
+            <w:rStyle w:val="InternetLink"/>
+            <w:rFonts w:ascii="Times News Roman" w:hAnsi="Times News Roman"/>
+            <w:sz w:val="20"/>
+            <w:szCs w:val="24"/>
+          </w:rPr>
+          <w:t>https://www.analyticsvidhya.com/blog/2020/04/confusion-matrix-machine-learning/</w:t>
+        </w:r>
+      </w:hyperlink>
+    </w:p>
+    <w:p>
+      <w:pPr>
+        <w:pStyle w:val="TextBody"/>
+        <w:bidi w:val="0"/>
+        <w:spacing w:before="0" w:after="140"/>
+        <w:jc w:val="left"/>
+        <w:rPr>
+          <w:rFonts w:ascii="Times News Roman" w:hAnsi="Times News Roman"/>
+          <w:sz w:val="20"/>
+          <w:szCs w:val="24"/>
+        </w:rPr>
+      </w:pPr>
+      <w:r>
+        <w:rPr>
+          <w:rFonts w:ascii="Times News Roman" w:hAnsi="Times News Roman"/>
+          <w:sz w:val="20"/>
+          <w:szCs w:val="24"/>
+        </w:rPr>
       </w:r>
     </w:p>
     <w:sectPr>
@@ -73,9 +151,268 @@
       <w:pgNumType w:fmt="decimal"/>
       <w:formProt w:val="false"/>
       <w:textDirection w:val="lrTb"/>
+      <w:docGrid w:type="default" w:linePitch="100" w:charSpace="0"/>
     </w:sectPr>
   </w:body>
 </w:document>
+</file>
+
+<file path=word/numbering.xml><?xml version="1.0" encoding="utf-8"?>
+<w:numbering xmlns:w="http://schemas.openxmlformats.org/wordprocessingml/2006/main" xmlns:o="urn:schemas-microsoft-com:office:office" xmlns:r="http://schemas.openxmlformats.org/officeDocument/2006/relationships" xmlns:v="urn:schemas-microsoft-com:vml" xmlns:mc="http://schemas.openxmlformats.org/markup-compatibility/2006" xmlns:w14="http://schemas.microsoft.com/office/word/2010/wordml" mc:Ignorable="w14">
+  <w:abstractNum w:abstractNumId="1">
+    <w:lvl w:ilvl="0">
+      <w:start w:val="1"/>
+      <w:numFmt w:val="none"/>
+      <w:suff w:val="nothing"/>
+      <w:lvlText w:val=""/>
+      <w:lvlJc w:val="left"/>
+      <w:pPr>
+        <w:tabs>
+          <w:tab w:val="num" w:pos="0"/>
+        </w:tabs>
+        <w:ind w:left="0" w:hanging="0"/>
+      </w:pPr>
+    </w:lvl>
+    <w:lvl w:ilvl="1">
+      <w:start w:val="1"/>
+      <w:numFmt w:val="none"/>
+      <w:suff w:val="nothing"/>
+      <w:lvlText w:val=""/>
+      <w:lvlJc w:val="left"/>
+      <w:pPr>
+        <w:tabs>
+          <w:tab w:val="num" w:pos="0"/>
+        </w:tabs>
+        <w:ind w:left="0" w:hanging="0"/>
+      </w:pPr>
+    </w:lvl>
+    <w:lvl w:ilvl="2">
+      <w:start w:val="1"/>
+      <w:numFmt w:val="none"/>
+      <w:suff w:val="nothing"/>
+      <w:lvlText w:val=""/>
+      <w:lvlJc w:val="left"/>
+      <w:pPr>
+        <w:tabs>
+          <w:tab w:val="num" w:pos="0"/>
+        </w:tabs>
+        <w:ind w:left="0" w:hanging="0"/>
+      </w:pPr>
+    </w:lvl>
+    <w:lvl w:ilvl="3">
+      <w:start w:val="1"/>
+      <w:numFmt w:val="none"/>
+      <w:suff w:val="nothing"/>
+      <w:lvlText w:val=""/>
+      <w:lvlJc w:val="left"/>
+      <w:pPr>
+        <w:tabs>
+          <w:tab w:val="num" w:pos="0"/>
+        </w:tabs>
+        <w:ind w:left="0" w:hanging="0"/>
+      </w:pPr>
+    </w:lvl>
+    <w:lvl w:ilvl="4">
+      <w:start w:val="1"/>
+      <w:numFmt w:val="none"/>
+      <w:suff w:val="nothing"/>
+      <w:lvlText w:val=""/>
+      <w:lvlJc w:val="left"/>
+      <w:pPr>
+        <w:tabs>
+          <w:tab w:val="num" w:pos="0"/>
+        </w:tabs>
+        <w:ind w:left="0" w:hanging="0"/>
+      </w:pPr>
+    </w:lvl>
+    <w:lvl w:ilvl="5">
+      <w:start w:val="1"/>
+      <w:numFmt w:val="none"/>
+      <w:suff w:val="nothing"/>
+      <w:lvlText w:val=""/>
+      <w:lvlJc w:val="left"/>
+      <w:pPr>
+        <w:tabs>
+          <w:tab w:val="num" w:pos="0"/>
+        </w:tabs>
+        <w:ind w:left="0" w:hanging="0"/>
+      </w:pPr>
+    </w:lvl>
+    <w:lvl w:ilvl="6">
+      <w:start w:val="1"/>
+      <w:numFmt w:val="none"/>
+      <w:suff w:val="nothing"/>
+      <w:lvlText w:val=""/>
+      <w:lvlJc w:val="left"/>
+      <w:pPr>
+        <w:tabs>
+          <w:tab w:val="num" w:pos="0"/>
+        </w:tabs>
+        <w:ind w:left="0" w:hanging="0"/>
+      </w:pPr>
+    </w:lvl>
+    <w:lvl w:ilvl="7">
+      <w:start w:val="1"/>
+      <w:numFmt w:val="none"/>
+      <w:suff w:val="nothing"/>
+      <w:lvlText w:val=""/>
+      <w:lvlJc w:val="left"/>
+      <w:pPr>
+        <w:tabs>
+          <w:tab w:val="num" w:pos="0"/>
+        </w:tabs>
+        <w:ind w:left="0" w:hanging="0"/>
+      </w:pPr>
+    </w:lvl>
+    <w:lvl w:ilvl="8">
+      <w:start w:val="1"/>
+      <w:numFmt w:val="none"/>
+      <w:suff w:val="nothing"/>
+      <w:lvlText w:val=""/>
+      <w:lvlJc w:val="left"/>
+      <w:pPr>
+        <w:tabs>
+          <w:tab w:val="num" w:pos="0"/>
+        </w:tabs>
+        <w:ind w:left="0" w:hanging="0"/>
+      </w:pPr>
+    </w:lvl>
+  </w:abstractNum>
+  <w:abstractNum w:abstractNumId="2">
+    <w:lvl w:ilvl="0">
+      <w:start w:val="1"/>
+      <w:numFmt w:val="none"/>
+      <w:suff w:val="nothing"/>
+      <w:lvlText w:val=""/>
+      <w:lvlJc w:val="left"/>
+      <w:pPr>
+        <w:tabs>
+          <w:tab w:val="num" w:pos="0"/>
+        </w:tabs>
+        <w:ind w:left="0" w:hanging="0"/>
+      </w:pPr>
+      <w:rPr/>
+    </w:lvl>
+    <w:lvl w:ilvl="1">
+      <w:start w:val="1"/>
+      <w:numFmt w:val="none"/>
+      <w:suff w:val="nothing"/>
+      <w:lvlText w:val=""/>
+      <w:lvlJc w:val="left"/>
+      <w:pPr>
+        <w:tabs>
+          <w:tab w:val="num" w:pos="0"/>
+        </w:tabs>
+        <w:ind w:left="0" w:hanging="0"/>
+      </w:pPr>
+      <w:rPr/>
+    </w:lvl>
+    <w:lvl w:ilvl="2">
+      <w:start w:val="1"/>
+      <w:numFmt w:val="none"/>
+      <w:suff w:val="nothing"/>
+      <w:lvlText w:val=""/>
+      <w:lvlJc w:val="left"/>
+      <w:pPr>
+        <w:tabs>
+          <w:tab w:val="num" w:pos="0"/>
+        </w:tabs>
+        <w:ind w:left="0" w:hanging="0"/>
+      </w:pPr>
+      <w:rPr/>
+    </w:lvl>
+    <w:lvl w:ilvl="3">
+      <w:start w:val="1"/>
+      <w:numFmt w:val="none"/>
+      <w:suff w:val="nothing"/>
+      <w:lvlText w:val=""/>
+      <w:lvlJc w:val="left"/>
+      <w:pPr>
+        <w:tabs>
+          <w:tab w:val="num" w:pos="0"/>
+        </w:tabs>
+        <w:ind w:left="0" w:hanging="0"/>
+      </w:pPr>
+      <w:rPr/>
+    </w:lvl>
+    <w:lvl w:ilvl="4">
+      <w:start w:val="1"/>
+      <w:numFmt w:val="none"/>
+      <w:suff w:val="nothing"/>
+      <w:lvlText w:val=""/>
+      <w:lvlJc w:val="left"/>
+      <w:pPr>
+        <w:tabs>
+          <w:tab w:val="num" w:pos="0"/>
+        </w:tabs>
+        <w:ind w:left="0" w:hanging="0"/>
+      </w:pPr>
+      <w:rPr/>
+    </w:lvl>
+    <w:lvl w:ilvl="5">
+      <w:start w:val="1"/>
+      <w:numFmt w:val="none"/>
+      <w:suff w:val="nothing"/>
+      <w:lvlText w:val=""/>
+      <w:lvlJc w:val="left"/>
+      <w:pPr>
+        <w:tabs>
+          <w:tab w:val="num" w:pos="0"/>
+        </w:tabs>
+        <w:ind w:left="0" w:hanging="0"/>
+      </w:pPr>
+      <w:rPr/>
+    </w:lvl>
+    <w:lvl w:ilvl="6">
+      <w:start w:val="1"/>
+      <w:numFmt w:val="none"/>
+      <w:suff w:val="nothing"/>
+      <w:lvlText w:val=""/>
+      <w:lvlJc w:val="left"/>
+      <w:pPr>
+        <w:tabs>
+          <w:tab w:val="num" w:pos="0"/>
+        </w:tabs>
+        <w:ind w:left="0" w:hanging="0"/>
+      </w:pPr>
+      <w:rPr/>
+    </w:lvl>
+    <w:lvl w:ilvl="7">
+      <w:start w:val="1"/>
+      <w:numFmt w:val="none"/>
+      <w:suff w:val="nothing"/>
+      <w:lvlText w:val=""/>
+      <w:lvlJc w:val="left"/>
+      <w:pPr>
+        <w:tabs>
+          <w:tab w:val="num" w:pos="0"/>
+        </w:tabs>
+        <w:ind w:left="0" w:hanging="0"/>
+      </w:pPr>
+      <w:rPr/>
+    </w:lvl>
+    <w:lvl w:ilvl="8">
+      <w:start w:val="1"/>
+      <w:numFmt w:val="none"/>
+      <w:suff w:val="nothing"/>
+      <w:lvlText w:val=""/>
+      <w:lvlJc w:val="left"/>
+      <w:pPr>
+        <w:tabs>
+          <w:tab w:val="num" w:pos="0"/>
+        </w:tabs>
+        <w:ind w:left="0" w:hanging="0"/>
+      </w:pPr>
+      <w:rPr/>
+    </w:lvl>
+  </w:abstractNum>
+  <w:num w:numId="1">
+    <w:abstractNumId w:val="1"/>
+  </w:num>
+  <w:num w:numId="2">
+    <w:abstractNumId w:val="2"/>
+  </w:num>
+</w:numbering>
 </file>
 
 <file path=word/styles.xml><?xml version="1.0" encoding="utf-8"?>
@@ -92,7 +429,6 @@
     </w:rPrDefault>
     <w:pPrDefault>
       <w:pPr>
-        <w:widowControl/>
         <w:suppressAutoHyphens w:val="true"/>
       </w:pPr>
     </w:pPrDefault>
@@ -102,7 +438,10 @@
     <w:qFormat/>
     <w:pPr>
       <w:widowControl/>
+      <w:suppressAutoHyphens w:val="true"/>
       <w:bidi w:val="0"/>
+      <w:spacing w:before="0" w:after="0"/>
+      <w:jc w:val="left"/>
     </w:pPr>
     <w:rPr>
       <w:rFonts w:ascii="Liberation Serif" w:hAnsi="Liberation Serif" w:eastAsia="Noto Serif CJK SC" w:cs="FreeSans"/>
@@ -111,6 +450,40 @@
       <w:sz w:val="24"/>
       <w:szCs w:val="24"/>
       <w:lang w:val="en-US" w:eastAsia="zh-CN" w:bidi="hi-IN"/>
+    </w:rPr>
+  </w:style>
+  <w:style w:type="paragraph" w:styleId="Heading2">
+    <w:name w:val="Heading 2"/>
+    <w:basedOn w:val="Heading"/>
+    <w:next w:val="TextBody"/>
+    <w:qFormat/>
+    <w:pPr>
+      <w:numPr>
+        <w:ilvl w:val="1"/>
+        <w:numId w:val="2"/>
+      </w:numPr>
+      <w:spacing w:before="200" w:after="120"/>
+      <w:outlineLvl w:val="1"/>
+    </w:pPr>
+    <w:rPr>
+      <w:b/>
+      <w:bCs/>
+      <w:sz w:val="32"/>
+      <w:szCs w:val="32"/>
+    </w:rPr>
+  </w:style>
+  <w:style w:type="character" w:styleId="Bullets">
+    <w:name w:val="Bullets"/>
+    <w:qFormat/>
+    <w:rPr>
+      <w:rFonts w:ascii="OpenSymbol" w:hAnsi="OpenSymbol" w:eastAsia="OpenSymbol" w:cs="OpenSymbol"/>
+    </w:rPr>
+  </w:style>
+  <w:style w:type="character" w:styleId="InternetLink">
+    <w:name w:val="Hyperlink"/>
+    <w:rPr>
+      <w:color w:val="000080"/>
+      <w:u w:val="single"/>
     </w:rPr>
   </w:style>
   <w:style w:type="paragraph" w:styleId="Heading">

</xml_diff>

<commit_message>
re-ran the notebook and updated the values in the analysis document
</commit_message>
<xml_diff>
--- a/assignments/Ban_Alexandru_A2.Regression.docx
+++ b/assignments/Ban_Alexandru_A2.Regression.docx
@@ -16,6 +16,7 @@
           <w:rFonts w:ascii="Times News Roman" w:hAnsi="Times News Roman"/>
           <w:sz w:val="28"/>
         </w:rPr>
+        <w:tab/>
         <w:t>A2. Regression</w:t>
       </w:r>
     </w:p>
@@ -599,7 +600,7 @@
           <w:sz w:val="20"/>
           <w:szCs w:val="24"/>
         </w:rPr>
-        <w:t>: -5.59784584</w:t>
+        <w:t>:  - 7.76086305</w:t>
       </w:r>
     </w:p>
     <w:p>
@@ -631,7 +632,7 @@
           <w:sz w:val="20"/>
           <w:szCs w:val="24"/>
         </w:rPr>
-        <w:t>: [[ 9.80245029e-02, 2.57171472e-02, -1.64398748e-02, 5.56812776e-03, -1.16629340e-04, 4.97494922e-02, 8.27767282e-01, 1.35718227e-02]]</w:t>
+        <w:t>: 0.11492368,  0.03372375, -0.01737678,  0.0047834,  -0.00149846,  0.08449105,  1.00366767,  0.0131593</w:t>
       </w:r>
     </w:p>
     <w:p>
@@ -708,7 +709,23 @@
           <w:sz w:val="20"/>
           <w:szCs w:val="24"/>
         </w:rPr>
-        <w:t>: 0.776536312849162 (77%)</w:t>
+        <w:t>: 0.7746741154562383 (7</w:t>
+      </w:r>
+      <w:r>
+        <w:rPr>
+          <w:rFonts w:ascii="Times News Roman" w:hAnsi="Times News Roman"/>
+          <w:sz w:val="20"/>
+          <w:szCs w:val="24"/>
+        </w:rPr>
+        <w:t>7</w:t>
+      </w:r>
+      <w:r>
+        <w:rPr>
+          <w:rFonts w:ascii="Times News Roman" w:hAnsi="Times News Roman"/>
+          <w:sz w:val="20"/>
+          <w:szCs w:val="24"/>
+        </w:rPr>
+        <w:t xml:space="preserve">%) </w:t>
       </w:r>
     </w:p>
     <w:p>
@@ -776,7 +793,23 @@
           <w:sz w:val="20"/>
           <w:szCs w:val="24"/>
         </w:rPr>
-        <w:t xml:space="preserve">: 112, </w:t>
+        <w:t xml:space="preserve">: </w:t>
+      </w:r>
+      <w:r>
+        <w:rPr>
+          <w:rFonts w:ascii="Times News Roman" w:hAnsi="Times News Roman"/>
+          <w:sz w:val="20"/>
+          <w:szCs w:val="24"/>
+        </w:rPr>
+        <w:t>101</w:t>
+      </w:r>
+      <w:r>
+        <w:rPr>
+          <w:rFonts w:ascii="Times News Roman" w:hAnsi="Times News Roman"/>
+          <w:sz w:val="20"/>
+          <w:szCs w:val="24"/>
+        </w:rPr>
+        <w:t xml:space="preserve">, </w:t>
       </w:r>
       <w:r>
         <w:rPr>
@@ -793,7 +826,23 @@
           <w:sz w:val="20"/>
           <w:szCs w:val="24"/>
         </w:rPr>
-        <w:t xml:space="preserve">: 78, </w:t>
+        <w:t xml:space="preserve">: </w:t>
+      </w:r>
+      <w:r>
+        <w:rPr>
+          <w:rFonts w:ascii="Times News Roman" w:hAnsi="Times News Roman"/>
+          <w:sz w:val="20"/>
+          <w:szCs w:val="24"/>
+        </w:rPr>
+        <w:t>85</w:t>
+      </w:r>
+      <w:r>
+        <w:rPr>
+          <w:rFonts w:ascii="Times News Roman" w:hAnsi="Times News Roman"/>
+          <w:sz w:val="20"/>
+          <w:szCs w:val="24"/>
+        </w:rPr>
+        <w:t xml:space="preserve">, </w:t>
       </w:r>
       <w:r>
         <w:rPr>
@@ -810,7 +859,23 @@
           <w:sz w:val="20"/>
           <w:szCs w:val="24"/>
         </w:rPr>
-        <w:t xml:space="preserve">: 42, </w:t>
+        <w:t xml:space="preserve">: </w:t>
+      </w:r>
+      <w:r>
+        <w:rPr>
+          <w:rFonts w:ascii="Times News Roman" w:hAnsi="Times News Roman"/>
+          <w:sz w:val="20"/>
+          <w:szCs w:val="24"/>
+        </w:rPr>
+        <w:t>36</w:t>
+      </w:r>
+      <w:r>
+        <w:rPr>
+          <w:rFonts w:ascii="Times News Roman" w:hAnsi="Times News Roman"/>
+          <w:sz w:val="20"/>
+          <w:szCs w:val="24"/>
+        </w:rPr>
+        <w:t xml:space="preserve">, </w:t>
       </w:r>
       <w:r>
         <w:rPr>
@@ -827,447 +892,64 @@
           <w:sz w:val="20"/>
           <w:szCs w:val="24"/>
         </w:rPr>
-        <w:t>: 305</w:t>
-      </w:r>
-    </w:p>
-    <w:p>
-      <w:pPr>
-        <w:pStyle w:val="TextBody"/>
-        <w:rPr>
-          <w:rFonts w:ascii="Times News Roman" w:hAnsi="Times News Roman"/>
-          <w:sz w:val="20"/>
-          <w:szCs w:val="24"/>
-        </w:rPr>
-      </w:pPr>
-      <w:r>
-        <w:rPr>
-          <w:rFonts w:ascii="Times News Roman" w:hAnsi="Times News Roman"/>
-          <w:sz w:val="20"/>
-          <w:szCs w:val="24"/>
-        </w:rPr>
-        <w:t>I used the predict method on the LogisticRegression model from scikit-learn to predict the target values for the test set. Based on that, I got this accuracy score for the test data:</w:t>
-      </w:r>
-    </w:p>
-    <w:p>
-      <w:pPr>
-        <w:pStyle w:val="TextBody"/>
-        <w:numPr>
-          <w:ilvl w:val="0"/>
-          <w:numId w:val="8"/>
-        </w:numPr>
+        <w:t>: 3</w:t>
+      </w:r>
+      <w:r>
+        <w:rPr>
+          <w:rFonts w:ascii="Times News Roman" w:hAnsi="Times News Roman"/>
+          <w:sz w:val="20"/>
+          <w:szCs w:val="24"/>
+        </w:rPr>
+        <w:t>15</w:t>
+      </w:r>
+    </w:p>
+    <w:p>
+      <w:pPr>
+        <w:pStyle w:val="TextBody"/>
         <w:tabs>
           <w:tab w:val="clear" w:pos="709"/>
           <w:tab w:val="left" w:pos="0" w:leader="none"/>
         </w:tabs>
-        <w:ind w:left="709" w:hanging="283"/>
+        <w:ind w:left="426" w:hanging="0"/>
+        <w:rPr>
+          <w:rFonts w:ascii="Times News Roman" w:hAnsi="Times News Roman"/>
+          <w:sz w:val="20"/>
+          <w:szCs w:val="24"/>
+        </w:rPr>
+      </w:pPr>
+      <w:r>
         <w:rPr/>
-      </w:pPr>
-      <w:r>
-        <w:rPr>
-          <w:rStyle w:val="StrongEmphasis"/>
-          <w:rFonts w:ascii="Times News Roman" w:hAnsi="Times News Roman"/>
-          <w:sz w:val="20"/>
-          <w:szCs w:val="24"/>
-        </w:rPr>
-        <w:t>Accuracy score of test data</w:t>
-      </w:r>
-      <w:r>
-        <w:rPr>
-          <w:rFonts w:ascii="Times News Roman" w:hAnsi="Times News Roman"/>
-          <w:sz w:val="20"/>
-          <w:szCs w:val="24"/>
-        </w:rPr>
-        <w:t>: 0.7532467532467533 (75%)</w:t>
-      </w:r>
-    </w:p>
-    <w:p>
-      <w:pPr>
-        <w:pStyle w:val="TextBody"/>
-        <w:rPr>
-          <w:rFonts w:ascii="Times News Roman" w:hAnsi="Times News Roman"/>
-          <w:sz w:val="20"/>
-          <w:szCs w:val="24"/>
-        </w:rPr>
-      </w:pPr>
-      <w:r>
-        <w:rPr>
-          <w:rFonts w:ascii="Times News Roman" w:hAnsi="Times News Roman"/>
-          <w:sz w:val="20"/>
-          <w:szCs w:val="24"/>
-        </w:rPr>
-        <w:t>Once again, I used the confusion matrix algorithm for the model’s performance on the test data.</w:t>
-      </w:r>
-    </w:p>
-    <w:p>
-      <w:pPr>
-        <w:pStyle w:val="Heading4"/>
-        <w:rPr>
-          <w:rFonts w:ascii="Times News Roman" w:hAnsi="Times News Roman"/>
-          <w:sz w:val="20"/>
-          <w:szCs w:val="24"/>
-        </w:rPr>
-      </w:pPr>
-      <w:r>
-        <w:rPr>
-          <w:rFonts w:ascii="Times News Roman" w:hAnsi="Times News Roman"/>
-          <w:sz w:val="20"/>
-          <w:szCs w:val="24"/>
-        </w:rPr>
-        <w:t>Testing Confusion Matrix Results:</w:t>
-      </w:r>
-    </w:p>
-    <w:p>
-      <w:pPr>
-        <w:pStyle w:val="TextBody"/>
-        <w:numPr>
-          <w:ilvl w:val="0"/>
-          <w:numId w:val="9"/>
-        </w:numPr>
+      </w:r>
+    </w:p>
+    <w:p>
+      <w:pPr>
+        <w:pStyle w:val="TextBody"/>
         <w:tabs>
           <w:tab w:val="clear" w:pos="709"/>
           <w:tab w:val="left" w:pos="0" w:leader="none"/>
         </w:tabs>
-        <w:ind w:left="709" w:hanging="283"/>
+        <w:ind w:hanging="0"/>
+        <w:rPr>
+          <w:rFonts w:ascii="Times News Roman" w:hAnsi="Times News Roman"/>
+          <w:sz w:val="20"/>
+          <w:szCs w:val="24"/>
+        </w:rPr>
+      </w:pPr>
+      <w:r>
         <w:rPr/>
-      </w:pPr>
-      <w:r>
-        <w:rPr>
-          <w:rStyle w:val="StrongEmphasis"/>
-          <w:rFonts w:ascii="Times News Roman" w:hAnsi="Times News Roman"/>
-          <w:sz w:val="20"/>
-          <w:szCs w:val="24"/>
-        </w:rPr>
-        <w:t>TP</w:t>
-      </w:r>
-      <w:r>
-        <w:rPr>
-          <w:rFonts w:ascii="Times News Roman" w:hAnsi="Times News Roman"/>
-          <w:sz w:val="20"/>
-          <w:szCs w:val="24"/>
-        </w:rPr>
-        <w:t xml:space="preserve">: 37, </w:t>
-      </w:r>
-      <w:r>
-        <w:rPr>
-          <w:rStyle w:val="StrongEmphasis"/>
-          <w:rFonts w:ascii="Times News Roman" w:hAnsi="Times News Roman"/>
-          <w:sz w:val="20"/>
-          <w:szCs w:val="24"/>
-        </w:rPr>
-        <w:t>FN</w:t>
-      </w:r>
-      <w:r>
-        <w:rPr>
-          <w:rFonts w:ascii="Times News Roman" w:hAnsi="Times News Roman"/>
-          <w:sz w:val="20"/>
-          <w:szCs w:val="24"/>
-        </w:rPr>
-        <w:t xml:space="preserve">: 41, </w:t>
-      </w:r>
-      <w:r>
-        <w:rPr>
-          <w:rStyle w:val="StrongEmphasis"/>
-          <w:rFonts w:ascii="Times News Roman" w:hAnsi="Times News Roman"/>
-          <w:sz w:val="20"/>
-          <w:szCs w:val="24"/>
-        </w:rPr>
-        <w:t>FP</w:t>
-      </w:r>
-      <w:r>
-        <w:rPr>
-          <w:rFonts w:ascii="Times News Roman" w:hAnsi="Times News Roman"/>
-          <w:sz w:val="20"/>
-          <w:szCs w:val="24"/>
-        </w:rPr>
-        <w:t xml:space="preserve">: 16, </w:t>
-      </w:r>
-      <w:r>
-        <w:rPr>
-          <w:rStyle w:val="StrongEmphasis"/>
-          <w:rFonts w:ascii="Times News Roman" w:hAnsi="Times News Roman"/>
-          <w:sz w:val="20"/>
-          <w:szCs w:val="24"/>
-        </w:rPr>
-        <w:t>TN</w:t>
-      </w:r>
-      <w:r>
-        <w:rPr>
-          <w:rFonts w:ascii="Times News Roman" w:hAnsi="Times News Roman"/>
-          <w:sz w:val="20"/>
-          <w:szCs w:val="24"/>
-        </w:rPr>
-        <w:t>: 137</w:t>
-      </w:r>
-    </w:p>
-    <w:p>
-      <w:pPr>
-        <w:pStyle w:val="Heading3"/>
-        <w:rPr>
-          <w:rFonts w:ascii="Times News Roman" w:hAnsi="Times News Roman"/>
-        </w:rPr>
-      </w:pPr>
-      <w:r>
-        <w:rPr>
-          <w:rFonts w:ascii="Times News Roman" w:hAnsi="Times News Roman"/>
-        </w:rPr>
-        <w:t>Precision and Recall</w:t>
-      </w:r>
-    </w:p>
-    <w:p>
-      <w:pPr>
-        <w:pStyle w:val="TextBody"/>
-        <w:numPr>
-          <w:ilvl w:val="0"/>
-          <w:numId w:val="10"/>
-        </w:numPr>
-        <w:tabs>
-          <w:tab w:val="clear" w:pos="709"/>
-          <w:tab w:val="left" w:pos="0" w:leader="none"/>
-        </w:tabs>
-        <w:spacing w:before="0" w:after="0"/>
-        <w:ind w:left="709" w:hanging="283"/>
-        <w:rPr/>
-      </w:pPr>
-      <w:r>
-        <w:rPr>
-          <w:rStyle w:val="StrongEmphasis"/>
-          <w:rFonts w:ascii="Times News Roman" w:hAnsi="Times News Roman"/>
-          <w:sz w:val="20"/>
-          <w:szCs w:val="24"/>
-        </w:rPr>
-        <w:t>Precision</w:t>
-      </w:r>
-      <w:r>
-        <w:rPr>
-          <w:rFonts w:ascii="Times News Roman" w:hAnsi="Times News Roman"/>
-          <w:sz w:val="20"/>
-          <w:szCs w:val="24"/>
-        </w:rPr>
-        <w:t>: The ratio of true positives to the sum of true positives and false positives.</w:t>
-      </w:r>
-    </w:p>
-    <w:p>
-      <w:pPr>
-        <w:pStyle w:val="TextBody"/>
-        <w:numPr>
-          <w:ilvl w:val="1"/>
-          <w:numId w:val="10"/>
-        </w:numPr>
-        <w:tabs>
-          <w:tab w:val="clear" w:pos="709"/>
-          <w:tab w:val="left" w:pos="0" w:leader="none"/>
-        </w:tabs>
-        <w:spacing w:before="0" w:after="0"/>
-        <w:ind w:left="1418" w:hanging="283"/>
-        <w:rPr/>
-      </w:pPr>
-      <w:r>
-        <w:rPr>
-          <w:rStyle w:val="StrongEmphasis"/>
-          <w:rFonts w:ascii="Times News Roman" w:hAnsi="Times News Roman"/>
-          <w:sz w:val="20"/>
-          <w:szCs w:val="24"/>
-        </w:rPr>
-        <w:t>Formula</w:t>
-      </w:r>
-      <w:r>
-        <w:rPr>
-          <w:rFonts w:ascii="Times News Roman" w:hAnsi="Times News Roman"/>
-          <w:sz w:val="20"/>
-          <w:szCs w:val="24"/>
-        </w:rPr>
-        <w:t>: TP / ( TP + FP )</w:t>
-      </w:r>
-    </w:p>
-    <w:p>
-      <w:pPr>
-        <w:pStyle w:val="TextBody"/>
-        <w:numPr>
-          <w:ilvl w:val="1"/>
-          <w:numId w:val="10"/>
-        </w:numPr>
-        <w:tabs>
-          <w:tab w:val="clear" w:pos="709"/>
-          <w:tab w:val="left" w:pos="0" w:leader="none"/>
-        </w:tabs>
-        <w:spacing w:before="0" w:after="0"/>
-        <w:ind w:left="1418" w:hanging="283"/>
-        <w:rPr/>
-      </w:pPr>
-      <w:r>
-        <w:rPr>
-          <w:rStyle w:val="StrongEmphasis"/>
-          <w:rFonts w:ascii="Times News Roman" w:hAnsi="Times News Roman"/>
-          <w:sz w:val="20"/>
-          <w:szCs w:val="24"/>
-        </w:rPr>
-        <w:t>For my trained model</w:t>
-      </w:r>
-      <w:r>
-        <w:rPr>
-          <w:rFonts w:ascii="Times News Roman" w:hAnsi="Times News Roman"/>
-          <w:sz w:val="20"/>
-          <w:szCs w:val="24"/>
-        </w:rPr>
-        <w:t>: 0.70</w:t>
-      </w:r>
-    </w:p>
-    <w:p>
-      <w:pPr>
-        <w:pStyle w:val="TextBody"/>
-        <w:numPr>
-          <w:ilvl w:val="0"/>
-          <w:numId w:val="10"/>
-        </w:numPr>
-        <w:tabs>
-          <w:tab w:val="clear" w:pos="709"/>
-          <w:tab w:val="left" w:pos="0" w:leader="none"/>
-        </w:tabs>
-        <w:spacing w:before="0" w:after="0"/>
-        <w:ind w:left="709" w:hanging="283"/>
-        <w:rPr/>
-      </w:pPr>
-      <w:r>
-        <w:rPr>
-          <w:rStyle w:val="StrongEmphasis"/>
-          <w:rFonts w:ascii="Times News Roman" w:hAnsi="Times News Roman"/>
-          <w:sz w:val="20"/>
-          <w:szCs w:val="24"/>
-        </w:rPr>
-        <w:t>Recall</w:t>
-      </w:r>
-      <w:r>
-        <w:rPr>
-          <w:rFonts w:ascii="Times News Roman" w:hAnsi="Times News Roman"/>
-          <w:sz w:val="20"/>
-          <w:szCs w:val="24"/>
-        </w:rPr>
-        <w:t>: The ratio of true positives to the sum of true positives and false negatives.</w:t>
-      </w:r>
-    </w:p>
-    <w:p>
-      <w:pPr>
-        <w:pStyle w:val="TextBody"/>
-        <w:numPr>
-          <w:ilvl w:val="1"/>
-          <w:numId w:val="10"/>
-        </w:numPr>
-        <w:tabs>
-          <w:tab w:val="clear" w:pos="709"/>
-          <w:tab w:val="left" w:pos="0" w:leader="none"/>
-        </w:tabs>
-        <w:spacing w:before="0" w:after="0"/>
-        <w:ind w:left="1418" w:hanging="283"/>
-        <w:rPr/>
-      </w:pPr>
-      <w:r>
-        <w:rPr>
-          <w:rStyle w:val="StrongEmphasis"/>
-          <w:rFonts w:ascii="Times News Roman" w:hAnsi="Times News Roman"/>
-          <w:sz w:val="20"/>
-          <w:szCs w:val="24"/>
-        </w:rPr>
-        <w:t>Formula</w:t>
-      </w:r>
-      <w:r>
-        <w:rPr>
-          <w:rFonts w:ascii="Times News Roman" w:hAnsi="Times News Roman"/>
-          <w:sz w:val="20"/>
-          <w:szCs w:val="24"/>
-        </w:rPr>
-        <w:t>: TP / ( TP + FN )</w:t>
-      </w:r>
-    </w:p>
-    <w:p>
-      <w:pPr>
-        <w:pStyle w:val="TextBody"/>
-        <w:numPr>
-          <w:ilvl w:val="1"/>
-          <w:numId w:val="10"/>
-        </w:numPr>
-        <w:tabs>
-          <w:tab w:val="clear" w:pos="709"/>
-          <w:tab w:val="left" w:pos="0" w:leader="none"/>
-        </w:tabs>
-        <w:ind w:left="1418" w:hanging="283"/>
-        <w:rPr/>
-      </w:pPr>
-      <w:r>
-        <w:rPr>
-          <w:rStyle w:val="StrongEmphasis"/>
-          <w:rFonts w:ascii="Times News Roman" w:hAnsi="Times News Roman"/>
-          <w:sz w:val="20"/>
-          <w:szCs w:val="24"/>
-        </w:rPr>
-        <w:t>For my trained model</w:t>
-      </w:r>
-      <w:r>
-        <w:rPr>
-          <w:rFonts w:ascii="Times News Roman" w:hAnsi="Times News Roman"/>
-          <w:sz w:val="20"/>
-          <w:szCs w:val="24"/>
-        </w:rPr>
-        <w:t>: 0.47</w:t>
-      </w:r>
-    </w:p>
-    <w:p>
-      <w:pPr>
-        <w:pStyle w:val="Heading3"/>
-        <w:rPr>
-          <w:rFonts w:ascii="Times News Roman" w:hAnsi="Times News Roman"/>
-        </w:rPr>
-      </w:pPr>
-      <w:r>
-        <w:rPr>
-          <w:rFonts w:ascii="Times News Roman" w:hAnsi="Times News Roman"/>
-        </w:rPr>
-        <w:t>Classification Report</w:t>
-      </w:r>
-    </w:p>
-    <w:p>
-      <w:pPr>
-        <w:pStyle w:val="TextBody"/>
-        <w:rPr>
-          <w:rFonts w:ascii="Times News Roman" w:hAnsi="Times News Roman"/>
-          <w:sz w:val="20"/>
-          <w:szCs w:val="24"/>
-        </w:rPr>
-      </w:pPr>
-      <w:r>
-        <w:rPr>
-          <w:rFonts w:ascii="Times News Roman" w:hAnsi="Times News Roman"/>
-          <w:sz w:val="20"/>
-          <w:szCs w:val="24"/>
-        </w:rPr>
-        <w:t>The classification report provides a comprehensive view of the precision, recall, and F1-score for each class, as well as the overall accuracy, macro average, and weighted average metrics.</w:t>
-      </w:r>
-    </w:p>
-    <w:p>
-      <w:pPr>
-        <w:pStyle w:val="TextBody"/>
-        <w:bidi w:val="0"/>
-        <w:rPr>
-          <w:sz w:val="20"/>
-          <w:szCs w:val="24"/>
-        </w:rPr>
-      </w:pPr>
-      <w:r>
-        <w:rPr>
-          <w:rFonts w:ascii="Times News Roman" w:hAnsi="Times News Roman"/>
-        </w:rPr>
         <w:drawing>
           <wp:anchor behindDoc="0" distT="0" distB="0" distL="0" distR="0" simplePos="0" locked="0" layoutInCell="0" allowOverlap="1" relativeHeight="2">
             <wp:simplePos x="0" y="0"/>
             <wp:positionH relativeFrom="column">
-              <wp:posOffset>19685</wp:posOffset>
+              <wp:align>center</wp:align>
             </wp:positionH>
             <wp:positionV relativeFrom="paragraph">
-              <wp:posOffset>-54610</wp:posOffset>
+              <wp:posOffset>635</wp:posOffset>
             </wp:positionV>
-            <wp:extent cx="4584700" cy="1734820"/>
+            <wp:extent cx="6120130" cy="4171315"/>
             <wp:effectExtent l="0" t="0" r="0" b="0"/>
             <wp:wrapSquare wrapText="largest"/>
-            <wp:docPr id="1" name="Image1" descr=""/>
+            <wp:docPr id="1" name="Image2" descr=""/>
             <wp:cNvGraphicFramePr>
               <a:graphicFrameLocks xmlns:a="http://schemas.openxmlformats.org/drawingml/2006/main" noChangeAspect="1"/>
             </wp:cNvGraphicFramePr>
@@ -1275,7 +957,7 @@
               <a:graphicData uri="http://schemas.openxmlformats.org/drawingml/2006/picture">
                 <pic:pic xmlns:pic="http://schemas.openxmlformats.org/drawingml/2006/picture">
                   <pic:nvPicPr>
-                    <pic:cNvPr id="1" name="Image1" descr=""/>
+                    <pic:cNvPr id="1" name="Image2" descr=""/>
                     <pic:cNvPicPr>
                       <a:picLocks noChangeAspect="1" noChangeArrowheads="1"/>
                     </pic:cNvPicPr>
@@ -1289,7 +971,7 @@
                   <pic:spPr bwMode="auto">
                     <a:xfrm>
                       <a:off x="0" y="0"/>
-                      <a:ext cx="4584700" cy="1734820"/>
+                      <a:ext cx="6120130" cy="4171315"/>
                     </a:xfrm>
                     <a:prstGeom prst="rect">
                       <a:avLst/>
@@ -1305,6 +987,625 @@
     <w:p>
       <w:pPr>
         <w:pStyle w:val="TextBody"/>
+        <w:tabs>
+          <w:tab w:val="clear" w:pos="709"/>
+          <w:tab w:val="left" w:pos="0" w:leader="none"/>
+        </w:tabs>
+        <w:ind w:left="709" w:hanging="283"/>
+        <w:rPr>
+          <w:rFonts w:ascii="Times News Roman" w:hAnsi="Times News Roman"/>
+          <w:sz w:val="20"/>
+          <w:szCs w:val="24"/>
+        </w:rPr>
+      </w:pPr>
+      <w:r>
+        <w:rPr/>
+      </w:r>
+    </w:p>
+    <w:p>
+      <w:pPr>
+        <w:pStyle w:val="TextBody"/>
+        <w:rPr>
+          <w:rFonts w:ascii="Times News Roman" w:hAnsi="Times News Roman"/>
+          <w:sz w:val="20"/>
+          <w:szCs w:val="24"/>
+        </w:rPr>
+      </w:pPr>
+      <w:r>
+        <w:rPr>
+          <w:rFonts w:ascii="Times News Roman" w:hAnsi="Times News Roman"/>
+          <w:sz w:val="20"/>
+          <w:szCs w:val="24"/>
+        </w:rPr>
+        <w:t>I used the predict method on the LogisticRegression model from scikit-learn to predict the target values for the test set. Based on that, I got this accuracy score for the test data:</w:t>
+      </w:r>
+    </w:p>
+    <w:p>
+      <w:pPr>
+        <w:pStyle w:val="TextBody"/>
+        <w:numPr>
+          <w:ilvl w:val="0"/>
+          <w:numId w:val="8"/>
+        </w:numPr>
+        <w:tabs>
+          <w:tab w:val="clear" w:pos="709"/>
+          <w:tab w:val="left" w:pos="0" w:leader="none"/>
+        </w:tabs>
+        <w:ind w:left="709" w:hanging="283"/>
+        <w:rPr/>
+      </w:pPr>
+      <w:r>
+        <w:rPr>
+          <w:rStyle w:val="StrongEmphasis"/>
+          <w:rFonts w:ascii="Times News Roman" w:hAnsi="Times News Roman"/>
+          <w:sz w:val="20"/>
+          <w:szCs w:val="24"/>
+        </w:rPr>
+        <w:t>Accuracy score of test data</w:t>
+      </w:r>
+      <w:r>
+        <w:rPr>
+          <w:rFonts w:ascii="Times News Roman" w:hAnsi="Times News Roman"/>
+          <w:sz w:val="20"/>
+          <w:szCs w:val="24"/>
+        </w:rPr>
+        <w:t xml:space="preserve">: 0.8051948051948052 </w:t>
+      </w:r>
+      <w:r>
+        <w:rPr>
+          <w:rFonts w:ascii="Times News Roman" w:hAnsi="Times News Roman"/>
+          <w:sz w:val="20"/>
+          <w:szCs w:val="24"/>
+        </w:rPr>
+        <w:t>(80%)</w:t>
+      </w:r>
+    </w:p>
+    <w:p>
+      <w:pPr>
+        <w:pStyle w:val="TextBody"/>
+        <w:numPr>
+          <w:ilvl w:val="0"/>
+          <w:numId w:val="0"/>
+        </w:numPr>
+        <w:tabs>
+          <w:tab w:val="clear" w:pos="709"/>
+          <w:tab w:val="left" w:pos="0" w:leader="none"/>
+        </w:tabs>
+        <w:ind w:left="709" w:hanging="0"/>
+        <w:rPr>
+          <w:rFonts w:ascii="Times News Roman" w:hAnsi="Times News Roman"/>
+          <w:sz w:val="20"/>
+          <w:szCs w:val="24"/>
+        </w:rPr>
+      </w:pPr>
+      <w:r>
+        <w:rPr/>
+      </w:r>
+    </w:p>
+    <w:p>
+      <w:pPr>
+        <w:pStyle w:val="TextBody"/>
+        <w:rPr>
+          <w:rFonts w:ascii="Times News Roman" w:hAnsi="Times News Roman"/>
+          <w:sz w:val="20"/>
+          <w:szCs w:val="24"/>
+        </w:rPr>
+      </w:pPr>
+      <w:r>
+        <w:rPr>
+          <w:rFonts w:ascii="Times News Roman" w:hAnsi="Times News Roman"/>
+          <w:sz w:val="20"/>
+          <w:szCs w:val="24"/>
+        </w:rPr>
+        <w:t>Once again, I used the confusion matrix algorithm for the model’s performance on the test data.</w:t>
+      </w:r>
+    </w:p>
+    <w:p>
+      <w:pPr>
+        <w:pStyle w:val="Heading4"/>
+        <w:rPr>
+          <w:rFonts w:ascii="Times News Roman" w:hAnsi="Times News Roman"/>
+          <w:sz w:val="20"/>
+          <w:szCs w:val="24"/>
+        </w:rPr>
+      </w:pPr>
+      <w:r>
+        <w:rPr>
+          <w:rFonts w:ascii="Times News Roman" w:hAnsi="Times News Roman"/>
+          <w:sz w:val="20"/>
+          <w:szCs w:val="24"/>
+        </w:rPr>
+        <w:t>Testing Confusion Matrix Results:</w:t>
+      </w:r>
+    </w:p>
+    <w:p>
+      <w:pPr>
+        <w:pStyle w:val="TextBody"/>
+        <w:numPr>
+          <w:ilvl w:val="0"/>
+          <w:numId w:val="9"/>
+        </w:numPr>
+        <w:tabs>
+          <w:tab w:val="clear" w:pos="709"/>
+          <w:tab w:val="left" w:pos="0" w:leader="none"/>
+        </w:tabs>
+        <w:ind w:left="709" w:hanging="283"/>
+        <w:rPr/>
+      </w:pPr>
+      <w:r>
+        <w:rPr>
+          <w:rStyle w:val="StrongEmphasis"/>
+          <w:rFonts w:ascii="Times News Roman" w:hAnsi="Times News Roman"/>
+          <w:sz w:val="20"/>
+          <w:szCs w:val="24"/>
+        </w:rPr>
+        <w:t>TP</w:t>
+      </w:r>
+      <w:r>
+        <w:rPr>
+          <w:rFonts w:ascii="Times News Roman" w:hAnsi="Times News Roman"/>
+          <w:sz w:val="20"/>
+          <w:szCs w:val="24"/>
+        </w:rPr>
+        <w:t xml:space="preserve">: </w:t>
+      </w:r>
+      <w:r>
+        <w:rPr>
+          <w:rFonts w:ascii="Times News Roman" w:hAnsi="Times News Roman"/>
+          <w:sz w:val="20"/>
+          <w:szCs w:val="24"/>
+        </w:rPr>
+        <w:t>52</w:t>
+      </w:r>
+      <w:r>
+        <w:rPr>
+          <w:rFonts w:ascii="Times News Roman" w:hAnsi="Times News Roman"/>
+          <w:sz w:val="20"/>
+          <w:szCs w:val="24"/>
+        </w:rPr>
+        <w:t xml:space="preserve">, </w:t>
+      </w:r>
+      <w:r>
+        <w:rPr>
+          <w:rStyle w:val="StrongEmphasis"/>
+          <w:rFonts w:ascii="Times News Roman" w:hAnsi="Times News Roman"/>
+          <w:sz w:val="20"/>
+          <w:szCs w:val="24"/>
+        </w:rPr>
+        <w:t>FN</w:t>
+      </w:r>
+      <w:r>
+        <w:rPr>
+          <w:rFonts w:ascii="Times News Roman" w:hAnsi="Times News Roman"/>
+          <w:sz w:val="20"/>
+          <w:szCs w:val="24"/>
+        </w:rPr>
+        <w:t xml:space="preserve">: </w:t>
+      </w:r>
+      <w:r>
+        <w:rPr>
+          <w:rFonts w:ascii="Times News Roman" w:hAnsi="Times News Roman"/>
+          <w:sz w:val="20"/>
+          <w:szCs w:val="24"/>
+        </w:rPr>
+        <w:t>30</w:t>
+      </w:r>
+      <w:r>
+        <w:rPr>
+          <w:rFonts w:ascii="Times News Roman" w:hAnsi="Times News Roman"/>
+          <w:sz w:val="20"/>
+          <w:szCs w:val="24"/>
+        </w:rPr>
+        <w:t xml:space="preserve">, </w:t>
+      </w:r>
+      <w:r>
+        <w:rPr>
+          <w:rStyle w:val="StrongEmphasis"/>
+          <w:rFonts w:ascii="Times News Roman" w:hAnsi="Times News Roman"/>
+          <w:sz w:val="20"/>
+          <w:szCs w:val="24"/>
+        </w:rPr>
+        <w:t>FP</w:t>
+      </w:r>
+      <w:r>
+        <w:rPr>
+          <w:rFonts w:ascii="Times News Roman" w:hAnsi="Times News Roman"/>
+          <w:sz w:val="20"/>
+          <w:szCs w:val="24"/>
+        </w:rPr>
+        <w:t xml:space="preserve">: </w:t>
+      </w:r>
+      <w:r>
+        <w:rPr>
+          <w:rFonts w:ascii="Times News Roman" w:hAnsi="Times News Roman"/>
+          <w:sz w:val="20"/>
+          <w:szCs w:val="24"/>
+        </w:rPr>
+        <w:t>15</w:t>
+      </w:r>
+      <w:r>
+        <w:rPr>
+          <w:rFonts w:ascii="Times News Roman" w:hAnsi="Times News Roman"/>
+          <w:sz w:val="20"/>
+          <w:szCs w:val="24"/>
+        </w:rPr>
+        <w:t xml:space="preserve">, </w:t>
+      </w:r>
+      <w:r>
+        <w:rPr>
+          <w:rStyle w:val="StrongEmphasis"/>
+          <w:rFonts w:ascii="Times News Roman" w:hAnsi="Times News Roman"/>
+          <w:sz w:val="20"/>
+          <w:szCs w:val="24"/>
+        </w:rPr>
+        <w:t>TN</w:t>
+      </w:r>
+      <w:r>
+        <w:rPr>
+          <w:rFonts w:ascii="Times News Roman" w:hAnsi="Times News Roman"/>
+          <w:sz w:val="20"/>
+          <w:szCs w:val="24"/>
+        </w:rPr>
+        <w:t>: 13</w:t>
+      </w:r>
+      <w:r>
+        <w:rPr>
+          <w:rFonts w:ascii="Times News Roman" w:hAnsi="Times News Roman"/>
+          <w:sz w:val="20"/>
+          <w:szCs w:val="24"/>
+        </w:rPr>
+        <w:t>4</w:t>
+      </w:r>
+    </w:p>
+    <w:p>
+      <w:pPr>
+        <w:pStyle w:val="TextBody"/>
+        <w:tabs>
+          <w:tab w:val="clear" w:pos="709"/>
+          <w:tab w:val="left" w:pos="0" w:leader="none"/>
+        </w:tabs>
+        <w:ind w:hanging="0"/>
+        <w:rPr>
+          <w:rFonts w:ascii="Times News Roman" w:hAnsi="Times News Roman"/>
+          <w:sz w:val="20"/>
+          <w:szCs w:val="24"/>
+        </w:rPr>
+      </w:pPr>
+      <w:r>
+        <w:rPr/>
+      </w:r>
+    </w:p>
+    <w:p>
+      <w:pPr>
+        <w:pStyle w:val="TextBody"/>
+        <w:tabs>
+          <w:tab w:val="clear" w:pos="709"/>
+          <w:tab w:val="left" w:pos="0" w:leader="none"/>
+        </w:tabs>
+        <w:ind w:hanging="0"/>
+        <w:rPr>
+          <w:rFonts w:ascii="Times News Roman" w:hAnsi="Times News Roman"/>
+          <w:sz w:val="20"/>
+          <w:szCs w:val="24"/>
+        </w:rPr>
+      </w:pPr>
+      <w:r>
+        <w:rPr/>
+        <w:drawing>
+          <wp:anchor behindDoc="0" distT="0" distB="0" distL="0" distR="0" simplePos="0" locked="0" layoutInCell="0" allowOverlap="1" relativeHeight="3">
+            <wp:simplePos x="0" y="0"/>
+            <wp:positionH relativeFrom="column">
+              <wp:align>center</wp:align>
+            </wp:positionH>
+            <wp:positionV relativeFrom="paragraph">
+              <wp:posOffset>635</wp:posOffset>
+            </wp:positionV>
+            <wp:extent cx="6120130" cy="4754245"/>
+            <wp:effectExtent l="0" t="0" r="0" b="0"/>
+            <wp:wrapSquare wrapText="largest"/>
+            <wp:docPr id="2" name="Image3" descr=""/>
+            <wp:cNvGraphicFramePr>
+              <a:graphicFrameLocks xmlns:a="http://schemas.openxmlformats.org/drawingml/2006/main" noChangeAspect="1"/>
+            </wp:cNvGraphicFramePr>
+            <a:graphic xmlns:a="http://schemas.openxmlformats.org/drawingml/2006/main">
+              <a:graphicData uri="http://schemas.openxmlformats.org/drawingml/2006/picture">
+                <pic:pic xmlns:pic="http://schemas.openxmlformats.org/drawingml/2006/picture">
+                  <pic:nvPicPr>
+                    <pic:cNvPr id="2" name="Image3" descr=""/>
+                    <pic:cNvPicPr>
+                      <a:picLocks noChangeAspect="1" noChangeArrowheads="1"/>
+                    </pic:cNvPicPr>
+                  </pic:nvPicPr>
+                  <pic:blipFill>
+                    <a:blip r:embed="rId3"/>
+                    <a:stretch>
+                      <a:fillRect/>
+                    </a:stretch>
+                  </pic:blipFill>
+                  <pic:spPr bwMode="auto">
+                    <a:xfrm>
+                      <a:off x="0" y="0"/>
+                      <a:ext cx="6120130" cy="4754245"/>
+                    </a:xfrm>
+                    <a:prstGeom prst="rect">
+                      <a:avLst/>
+                    </a:prstGeom>
+                  </pic:spPr>
+                </pic:pic>
+              </a:graphicData>
+            </a:graphic>
+          </wp:anchor>
+        </w:drawing>
+      </w:r>
+    </w:p>
+    <w:p>
+      <w:pPr>
+        <w:pStyle w:val="TextBody"/>
+        <w:tabs>
+          <w:tab w:val="clear" w:pos="709"/>
+          <w:tab w:val="left" w:pos="0" w:leader="none"/>
+        </w:tabs>
+        <w:ind w:hanging="0"/>
+        <w:rPr>
+          <w:rFonts w:ascii="Times News Roman" w:hAnsi="Times News Roman"/>
+          <w:sz w:val="20"/>
+          <w:szCs w:val="24"/>
+        </w:rPr>
+      </w:pPr>
+      <w:r>
+        <w:rPr/>
+      </w:r>
+    </w:p>
+    <w:p>
+      <w:pPr>
+        <w:pStyle w:val="Heading3"/>
+        <w:rPr>
+          <w:rFonts w:ascii="Times News Roman" w:hAnsi="Times News Roman"/>
+        </w:rPr>
+      </w:pPr>
+      <w:r>
+        <w:rPr>
+          <w:rFonts w:ascii="Times News Roman" w:hAnsi="Times News Roman"/>
+        </w:rPr>
+        <w:t>Precision and Recall</w:t>
+      </w:r>
+    </w:p>
+    <w:p>
+      <w:pPr>
+        <w:pStyle w:val="TextBody"/>
+        <w:numPr>
+          <w:ilvl w:val="0"/>
+          <w:numId w:val="10"/>
+        </w:numPr>
+        <w:tabs>
+          <w:tab w:val="clear" w:pos="709"/>
+          <w:tab w:val="left" w:pos="0" w:leader="none"/>
+        </w:tabs>
+        <w:spacing w:before="0" w:after="0"/>
+        <w:ind w:left="709" w:hanging="283"/>
+        <w:rPr/>
+      </w:pPr>
+      <w:r>
+        <w:rPr>
+          <w:rStyle w:val="StrongEmphasis"/>
+          <w:rFonts w:ascii="Times News Roman" w:hAnsi="Times News Roman"/>
+          <w:sz w:val="20"/>
+          <w:szCs w:val="24"/>
+        </w:rPr>
+        <w:t>Precision</w:t>
+      </w:r>
+      <w:r>
+        <w:rPr>
+          <w:rFonts w:ascii="Times News Roman" w:hAnsi="Times News Roman"/>
+          <w:sz w:val="20"/>
+          <w:szCs w:val="24"/>
+        </w:rPr>
+        <w:t>: The ratio of true positives to the sum of true positives and false positives.</w:t>
+      </w:r>
+    </w:p>
+    <w:p>
+      <w:pPr>
+        <w:pStyle w:val="TextBody"/>
+        <w:numPr>
+          <w:ilvl w:val="1"/>
+          <w:numId w:val="10"/>
+        </w:numPr>
+        <w:tabs>
+          <w:tab w:val="clear" w:pos="709"/>
+          <w:tab w:val="left" w:pos="0" w:leader="none"/>
+        </w:tabs>
+        <w:spacing w:before="0" w:after="0"/>
+        <w:ind w:left="1418" w:hanging="283"/>
+        <w:rPr/>
+      </w:pPr>
+      <w:r>
+        <w:rPr>
+          <w:rStyle w:val="StrongEmphasis"/>
+          <w:rFonts w:ascii="Times News Roman" w:hAnsi="Times News Roman"/>
+          <w:sz w:val="20"/>
+          <w:szCs w:val="24"/>
+        </w:rPr>
+        <w:t>Formula</w:t>
+      </w:r>
+      <w:r>
+        <w:rPr>
+          <w:rFonts w:ascii="Times News Roman" w:hAnsi="Times News Roman"/>
+          <w:sz w:val="20"/>
+          <w:szCs w:val="24"/>
+        </w:rPr>
+        <w:t>: TP / ( TP + FP )</w:t>
+      </w:r>
+    </w:p>
+    <w:p>
+      <w:pPr>
+        <w:pStyle w:val="TextBody"/>
+        <w:numPr>
+          <w:ilvl w:val="1"/>
+          <w:numId w:val="10"/>
+        </w:numPr>
+        <w:tabs>
+          <w:tab w:val="clear" w:pos="709"/>
+          <w:tab w:val="left" w:pos="0" w:leader="none"/>
+        </w:tabs>
+        <w:spacing w:before="0" w:after="0"/>
+        <w:ind w:left="1418" w:hanging="283"/>
+        <w:rPr>
+          <w:rFonts w:ascii="Times News Roman" w:hAnsi="Times News Roman"/>
+          <w:sz w:val="20"/>
+          <w:szCs w:val="24"/>
+        </w:rPr>
+      </w:pPr>
+      <w:r>
+        <w:rPr>
+          <w:rStyle w:val="StrongEmphasis"/>
+          <w:rFonts w:ascii="Times News Roman" w:hAnsi="Times News Roman"/>
+          <w:sz w:val="20"/>
+          <w:szCs w:val="24"/>
+        </w:rPr>
+        <w:t>For my trained model</w:t>
+      </w:r>
+      <w:r>
+        <w:rPr>
+          <w:rFonts w:ascii="Times News Roman" w:hAnsi="Times News Roman"/>
+          <w:sz w:val="20"/>
+          <w:szCs w:val="24"/>
+        </w:rPr>
+        <w:t>: 0.78</w:t>
+      </w:r>
+    </w:p>
+    <w:p>
+      <w:pPr>
+        <w:pStyle w:val="TextBody"/>
+        <w:numPr>
+          <w:ilvl w:val="0"/>
+          <w:numId w:val="10"/>
+        </w:numPr>
+        <w:tabs>
+          <w:tab w:val="clear" w:pos="709"/>
+          <w:tab w:val="left" w:pos="0" w:leader="none"/>
+        </w:tabs>
+        <w:spacing w:before="0" w:after="0"/>
+        <w:ind w:left="709" w:hanging="283"/>
+        <w:rPr/>
+      </w:pPr>
+      <w:r>
+        <w:rPr>
+          <w:rStyle w:val="StrongEmphasis"/>
+          <w:rFonts w:ascii="Times News Roman" w:hAnsi="Times News Roman"/>
+          <w:sz w:val="20"/>
+          <w:szCs w:val="24"/>
+        </w:rPr>
+        <w:t>Recall</w:t>
+      </w:r>
+      <w:r>
+        <w:rPr>
+          <w:rFonts w:ascii="Times News Roman" w:hAnsi="Times News Roman"/>
+          <w:sz w:val="20"/>
+          <w:szCs w:val="24"/>
+        </w:rPr>
+        <w:t>: The ratio of true positives to the sum of true positives and false negatives.</w:t>
+      </w:r>
+    </w:p>
+    <w:p>
+      <w:pPr>
+        <w:pStyle w:val="TextBody"/>
+        <w:numPr>
+          <w:ilvl w:val="1"/>
+          <w:numId w:val="10"/>
+        </w:numPr>
+        <w:tabs>
+          <w:tab w:val="clear" w:pos="709"/>
+          <w:tab w:val="left" w:pos="0" w:leader="none"/>
+        </w:tabs>
+        <w:spacing w:before="0" w:after="0"/>
+        <w:ind w:left="1418" w:hanging="283"/>
+        <w:rPr/>
+      </w:pPr>
+      <w:r>
+        <w:rPr>
+          <w:rStyle w:val="StrongEmphasis"/>
+          <w:rFonts w:ascii="Times News Roman" w:hAnsi="Times News Roman"/>
+          <w:sz w:val="20"/>
+          <w:szCs w:val="24"/>
+        </w:rPr>
+        <w:t>Formula</w:t>
+      </w:r>
+      <w:r>
+        <w:rPr>
+          <w:rFonts w:ascii="Times News Roman" w:hAnsi="Times News Roman"/>
+          <w:sz w:val="20"/>
+          <w:szCs w:val="24"/>
+        </w:rPr>
+        <w:t>: TP / ( TP + FN )</w:t>
+      </w:r>
+    </w:p>
+    <w:p>
+      <w:pPr>
+        <w:pStyle w:val="TextBody"/>
+        <w:numPr>
+          <w:ilvl w:val="1"/>
+          <w:numId w:val="10"/>
+        </w:numPr>
+        <w:tabs>
+          <w:tab w:val="clear" w:pos="709"/>
+          <w:tab w:val="left" w:pos="0" w:leader="none"/>
+        </w:tabs>
+        <w:ind w:left="1418" w:hanging="283"/>
+        <w:rPr/>
+      </w:pPr>
+      <w:r>
+        <w:rPr>
+          <w:rStyle w:val="StrongEmphasis"/>
+          <w:rFonts w:ascii="Times News Roman" w:hAnsi="Times News Roman"/>
+          <w:sz w:val="20"/>
+          <w:szCs w:val="24"/>
+        </w:rPr>
+        <w:t>For my trained model</w:t>
+      </w:r>
+      <w:r>
+        <w:rPr>
+          <w:rFonts w:ascii="Times News Roman" w:hAnsi="Times News Roman"/>
+          <w:sz w:val="20"/>
+          <w:szCs w:val="24"/>
+        </w:rPr>
+        <w:t>: 0.63</w:t>
+      </w:r>
+    </w:p>
+    <w:p>
+      <w:pPr>
+        <w:pStyle w:val="Heading3"/>
+        <w:rPr>
+          <w:rFonts w:ascii="Times News Roman" w:hAnsi="Times News Roman"/>
+        </w:rPr>
+      </w:pPr>
+      <w:r>
+        <w:rPr>
+          <w:rFonts w:ascii="Times News Roman" w:hAnsi="Times News Roman"/>
+        </w:rPr>
+        <w:t>Classification Report</w:t>
+      </w:r>
+    </w:p>
+    <w:p>
+      <w:pPr>
+        <w:pStyle w:val="TextBody"/>
+        <w:rPr>
+          <w:rFonts w:ascii="Times News Roman" w:hAnsi="Times News Roman"/>
+          <w:sz w:val="20"/>
+          <w:szCs w:val="24"/>
+        </w:rPr>
+      </w:pPr>
+      <w:r>
+        <w:rPr>
+          <w:rFonts w:ascii="Times News Roman" w:hAnsi="Times News Roman"/>
+          <w:sz w:val="20"/>
+          <w:szCs w:val="24"/>
+        </w:rPr>
+        <w:t>The classification report provides a comprehensive view of the precision, recall, and F1-score for each class, as well as the overall accuracy, macro average, and weighted average metrics.</w:t>
+      </w:r>
+    </w:p>
+    <w:p>
+      <w:pPr>
+        <w:pStyle w:val="TextBody"/>
         <w:bidi w:val="0"/>
         <w:rPr>
           <w:sz w:val="20"/>
@@ -1313,8 +1614,70 @@
       </w:pPr>
       <w:r>
         <w:rPr>
-          <w:rFonts w:ascii="Times News Roman" w:hAnsi="Times News Roman"/>
-        </w:rPr>
+          <w:sz w:val="20"/>
+          <w:szCs w:val="24"/>
+        </w:rPr>
+      </w:r>
+    </w:p>
+    <w:p>
+      <w:pPr>
+        <w:pStyle w:val="TextBody"/>
+        <w:bidi w:val="0"/>
+        <w:rPr>
+          <w:sz w:val="20"/>
+          <w:szCs w:val="24"/>
+        </w:rPr>
+      </w:pPr>
+      <w:r>
+        <w:rPr>
+          <w:sz w:val="20"/>
+          <w:szCs w:val="24"/>
+        </w:rPr>
+        <w:drawing>
+          <wp:anchor behindDoc="0" distT="0" distB="0" distL="0" distR="0" simplePos="0" locked="0" layoutInCell="0" allowOverlap="1" relativeHeight="4">
+            <wp:simplePos x="0" y="0"/>
+            <wp:positionH relativeFrom="column">
+              <wp:posOffset>43180</wp:posOffset>
+            </wp:positionH>
+            <wp:positionV relativeFrom="paragraph">
+              <wp:posOffset>635</wp:posOffset>
+            </wp:positionV>
+            <wp:extent cx="5265420" cy="1867535"/>
+            <wp:effectExtent l="0" t="0" r="0" b="0"/>
+            <wp:wrapSquare wrapText="largest"/>
+            <wp:docPr id="3" name="Image1" descr=""/>
+            <wp:cNvGraphicFramePr>
+              <a:graphicFrameLocks xmlns:a="http://schemas.openxmlformats.org/drawingml/2006/main" noChangeAspect="1"/>
+            </wp:cNvGraphicFramePr>
+            <a:graphic xmlns:a="http://schemas.openxmlformats.org/drawingml/2006/main">
+              <a:graphicData uri="http://schemas.openxmlformats.org/drawingml/2006/picture">
+                <pic:pic xmlns:pic="http://schemas.openxmlformats.org/drawingml/2006/picture">
+                  <pic:nvPicPr>
+                    <pic:cNvPr id="3" name="Image1" descr=""/>
+                    <pic:cNvPicPr>
+                      <a:picLocks noChangeAspect="1" noChangeArrowheads="1"/>
+                    </pic:cNvPicPr>
+                  </pic:nvPicPr>
+                  <pic:blipFill>
+                    <a:blip r:embed="rId4"/>
+                    <a:stretch>
+                      <a:fillRect/>
+                    </a:stretch>
+                  </pic:blipFill>
+                  <pic:spPr bwMode="auto">
+                    <a:xfrm>
+                      <a:off x="0" y="0"/>
+                      <a:ext cx="5265420" cy="1867535"/>
+                    </a:xfrm>
+                    <a:prstGeom prst="rect">
+                      <a:avLst/>
+                    </a:prstGeom>
+                  </pic:spPr>
+                </pic:pic>
+              </a:graphicData>
+            </a:graphic>
+          </wp:anchor>
+        </w:drawing>
       </w:r>
     </w:p>
     <w:p>
@@ -1342,6 +1705,7 @@
           <w:numId w:val="0"/>
         </w:numPr>
         <w:bidi w:val="0"/>
+        <w:ind w:left="0" w:hanging="0"/>
         <w:jc w:val="left"/>
         <w:rPr>
           <w:rFonts w:ascii="Times News Roman" w:hAnsi="Times News Roman"/>
@@ -1361,6 +1725,7 @@
           <w:numId w:val="0"/>
         </w:numPr>
         <w:bidi w:val="0"/>
+        <w:ind w:left="0" w:hanging="0"/>
         <w:jc w:val="left"/>
         <w:rPr>
           <w:rFonts w:ascii="Times News Roman" w:hAnsi="Times News Roman"/>
@@ -1380,6 +1745,7 @@
           <w:numId w:val="0"/>
         </w:numPr>
         <w:bidi w:val="0"/>
+        <w:ind w:left="0" w:hanging="0"/>
         <w:jc w:val="left"/>
         <w:rPr>
           <w:rFonts w:ascii="Times News Roman" w:hAnsi="Times News Roman"/>
@@ -1399,6 +1765,7 @@
           <w:numId w:val="0"/>
         </w:numPr>
         <w:bidi w:val="0"/>
+        <w:ind w:left="0" w:hanging="0"/>
         <w:jc w:val="left"/>
         <w:rPr>
           <w:rFonts w:ascii="Times News Roman" w:hAnsi="Times News Roman"/>
@@ -1418,12 +1785,31 @@
           <w:numId w:val="0"/>
         </w:numPr>
         <w:bidi w:val="0"/>
+        <w:ind w:left="0" w:hanging="0"/>
         <w:jc w:val="left"/>
         <w:rPr>
           <w:rFonts w:ascii="Times News Roman" w:hAnsi="Times News Roman"/>
         </w:rPr>
       </w:pPr>
       <w:r>
+        <w:rPr/>
+      </w:r>
+    </w:p>
+    <w:p>
+      <w:pPr>
+        <w:pStyle w:val="Heading3"/>
+        <w:numPr>
+          <w:ilvl w:val="0"/>
+          <w:numId w:val="0"/>
+        </w:numPr>
+        <w:bidi w:val="0"/>
+        <w:ind w:left="0" w:hanging="0"/>
+        <w:jc w:val="left"/>
+        <w:rPr>
+          <w:rFonts w:ascii="Times News Roman" w:hAnsi="Times News Roman"/>
+        </w:rPr>
+      </w:pPr>
+      <w:r>
         <w:rPr>
           <w:rFonts w:ascii="Times News Roman" w:hAnsi="Times News Roman"/>
         </w:rPr>
@@ -1463,7 +1849,23 @@
           <w:sz w:val="20"/>
           <w:szCs w:val="24"/>
         </w:rPr>
-        <w:t>The accuracy of around 75-77% on both the training and test sets indicates that the model is reasonably good at predicting whether an individual has diabetes. However, accuracy alone is not always the best metric, especially in imbalanced datasets.</w:t>
+        <w:t>The accuracy of around 77-</w:t>
+      </w:r>
+      <w:r>
+        <w:rPr>
+          <w:rFonts w:ascii="Times News Roman" w:hAnsi="Times News Roman"/>
+          <w:sz w:val="20"/>
+          <w:szCs w:val="24"/>
+        </w:rPr>
+        <w:t>80</w:t>
+      </w:r>
+      <w:r>
+        <w:rPr>
+          <w:rFonts w:ascii="Times News Roman" w:hAnsi="Times News Roman"/>
+          <w:sz w:val="20"/>
+          <w:szCs w:val="24"/>
+        </w:rPr>
+        <w:t>% on both the training and test sets indicates that the model is reasonably good at predicting whether an individual has diabetes. However, accuracy alone is not always the best metric, especially in imbalanced datasets.</w:t>
       </w:r>
     </w:p>
     <w:p>
@@ -1532,7 +1934,55 @@
           <w:sz w:val="20"/>
           <w:szCs w:val="24"/>
         </w:rPr>
-        <w:t>: There are 112 true positives and 78 false negatives, indicating some cases of diabetes are missed. The number of false positives is 42, which is relatively lower.</w:t>
+        <w:t xml:space="preserve">: There are </w:t>
+      </w:r>
+      <w:r>
+        <w:rPr>
+          <w:rFonts w:ascii="Times News Roman" w:hAnsi="Times News Roman"/>
+          <w:sz w:val="20"/>
+          <w:szCs w:val="24"/>
+        </w:rPr>
+        <w:t xml:space="preserve">101 </w:t>
+      </w:r>
+      <w:r>
+        <w:rPr>
+          <w:rFonts w:ascii="Times News Roman" w:hAnsi="Times News Roman"/>
+          <w:sz w:val="20"/>
+          <w:szCs w:val="24"/>
+        </w:rPr>
+        <w:t xml:space="preserve">true positives and </w:t>
+      </w:r>
+      <w:r>
+        <w:rPr>
+          <w:rFonts w:ascii="Times News Roman" w:hAnsi="Times News Roman"/>
+          <w:sz w:val="20"/>
+          <w:szCs w:val="24"/>
+        </w:rPr>
+        <w:t xml:space="preserve">85 </w:t>
+      </w:r>
+      <w:r>
+        <w:rPr>
+          <w:rFonts w:ascii="Times News Roman" w:hAnsi="Times News Roman"/>
+          <w:sz w:val="20"/>
+          <w:szCs w:val="24"/>
+        </w:rPr>
+        <w:t xml:space="preserve">false negatives, indicating some cases of diabetes are missed. The number of false positives is </w:t>
+      </w:r>
+      <w:r>
+        <w:rPr>
+          <w:rFonts w:ascii="Times News Roman" w:hAnsi="Times News Roman"/>
+          <w:sz w:val="20"/>
+          <w:szCs w:val="24"/>
+        </w:rPr>
+        <w:t>36</w:t>
+      </w:r>
+      <w:r>
+        <w:rPr>
+          <w:rFonts w:ascii="Times News Roman" w:hAnsi="Times News Roman"/>
+          <w:sz w:val="20"/>
+          <w:szCs w:val="24"/>
+        </w:rPr>
+        <w:t>, which is relatively low.</w:t>
       </w:r>
     </w:p>
     <w:p>
@@ -1564,7 +2014,55 @@
           <w:sz w:val="20"/>
           <w:szCs w:val="24"/>
         </w:rPr>
-        <w:t>: There are 37 true positives and 41 false negatives, indicating the model misses more cases of diabetes in the test set. The number of false positives is 16, which is relatively lower.</w:t>
+        <w:t xml:space="preserve">: There are </w:t>
+      </w:r>
+      <w:r>
+        <w:rPr>
+          <w:rFonts w:ascii="Times News Roman" w:hAnsi="Times News Roman"/>
+          <w:sz w:val="20"/>
+          <w:szCs w:val="24"/>
+        </w:rPr>
+        <w:t>52</w:t>
+      </w:r>
+      <w:r>
+        <w:rPr>
+          <w:rFonts w:ascii="Times News Roman" w:hAnsi="Times News Roman"/>
+          <w:sz w:val="20"/>
+          <w:szCs w:val="24"/>
+        </w:rPr>
+        <w:t xml:space="preserve"> true positives and </w:t>
+      </w:r>
+      <w:r>
+        <w:rPr>
+          <w:rFonts w:ascii="Times News Roman" w:hAnsi="Times News Roman"/>
+          <w:sz w:val="20"/>
+          <w:szCs w:val="24"/>
+        </w:rPr>
+        <w:t xml:space="preserve">30 </w:t>
+      </w:r>
+      <w:r>
+        <w:rPr>
+          <w:rFonts w:ascii="Times News Roman" w:hAnsi="Times News Roman"/>
+          <w:sz w:val="20"/>
+          <w:szCs w:val="24"/>
+        </w:rPr>
+        <w:t>false negatives, indicating the model misses more cases of diabetes in the test set. The number of false positives is 1</w:t>
+      </w:r>
+      <w:r>
+        <w:rPr>
+          <w:rFonts w:ascii="Times News Roman" w:hAnsi="Times News Roman"/>
+          <w:sz w:val="20"/>
+          <w:szCs w:val="24"/>
+        </w:rPr>
+        <w:t>5</w:t>
+      </w:r>
+      <w:r>
+        <w:rPr>
+          <w:rFonts w:ascii="Times News Roman" w:hAnsi="Times News Roman"/>
+          <w:sz w:val="20"/>
+          <w:szCs w:val="24"/>
+        </w:rPr>
+        <w:t>, which is relatively lower.</w:t>
       </w:r>
     </w:p>
     <w:p>
@@ -1615,7 +2113,23 @@
           <w:sz w:val="20"/>
           <w:szCs w:val="24"/>
         </w:rPr>
-        <w:t>: 70% suggests that when the model predicts diabetes, it is correct 70% of the time.</w:t>
+        <w:t>: 7</w:t>
+      </w:r>
+      <w:r>
+        <w:rPr>
+          <w:rFonts w:ascii="Times News Roman" w:hAnsi="Times News Roman"/>
+          <w:sz w:val="20"/>
+          <w:szCs w:val="24"/>
+        </w:rPr>
+        <w:t>8</w:t>
+      </w:r>
+      <w:r>
+        <w:rPr>
+          <w:rFonts w:ascii="Times News Roman" w:hAnsi="Times News Roman"/>
+          <w:sz w:val="20"/>
+          <w:szCs w:val="24"/>
+        </w:rPr>
+        <w:t>% suggests that when the model predicts diabetes, it is correct 70% of the time.</w:t>
       </w:r>
     </w:p>
     <w:p>
@@ -1647,7 +2161,39 @@
           <w:sz w:val="20"/>
           <w:szCs w:val="24"/>
         </w:rPr>
-        <w:t>: 47% indicates that the model is able to identify 47% of the actual diabetes cases, which is somewhat lower and suggests that the model might be improved to better capture more of the actual positive cases.</w:t>
+        <w:t xml:space="preserve">: </w:t>
+      </w:r>
+      <w:r>
+        <w:rPr>
+          <w:rFonts w:ascii="Times News Roman" w:hAnsi="Times News Roman"/>
+          <w:sz w:val="20"/>
+          <w:szCs w:val="24"/>
+        </w:rPr>
+        <w:t>63</w:t>
+      </w:r>
+      <w:r>
+        <w:rPr>
+          <w:rFonts w:ascii="Times News Roman" w:hAnsi="Times News Roman"/>
+          <w:sz w:val="20"/>
+          <w:szCs w:val="24"/>
+        </w:rPr>
+        <w:t xml:space="preserve">% indicates that the model is able to identify </w:t>
+      </w:r>
+      <w:r>
+        <w:rPr>
+          <w:rFonts w:ascii="Times News Roman" w:hAnsi="Times News Roman"/>
+          <w:sz w:val="20"/>
+          <w:szCs w:val="24"/>
+        </w:rPr>
+        <w:t>67</w:t>
+      </w:r>
+      <w:r>
+        <w:rPr>
+          <w:rFonts w:ascii="Times News Roman" w:hAnsi="Times News Roman"/>
+          <w:sz w:val="20"/>
+          <w:szCs w:val="24"/>
+        </w:rPr>
+        <w:t>% of the actual diabetes cases, which is somewhat lower and suggests that the model might be improved to better capture more of the actual positive cases.</w:t>
       </w:r>
     </w:p>
     <w:p>
@@ -1698,7 +2244,23 @@
           <w:sz w:val="20"/>
           <w:szCs w:val="24"/>
         </w:rPr>
-        <w:t>: The model performs better for the "No Diabetes" class with higher precision (0.77) and recall (0.90).</w:t>
+        <w:t>: The model performs better for the "No Diabetes" class with higher precision (0.</w:t>
+      </w:r>
+      <w:r>
+        <w:rPr>
+          <w:rFonts w:ascii="Times News Roman" w:hAnsi="Times News Roman"/>
+          <w:sz w:val="20"/>
+          <w:szCs w:val="24"/>
+        </w:rPr>
+        <w:t>82</w:t>
+      </w:r>
+      <w:r>
+        <w:rPr>
+          <w:rFonts w:ascii="Times News Roman" w:hAnsi="Times News Roman"/>
+          <w:sz w:val="20"/>
+          <w:szCs w:val="24"/>
+        </w:rPr>
+        <w:t>) and recall (0.90).</w:t>
       </w:r>
     </w:p>
     <w:p>
@@ -1730,7 +2292,39 @@
           <w:sz w:val="20"/>
           <w:szCs w:val="24"/>
         </w:rPr>
-        <w:t>: For the "Diabetes" class, the model has a precision of 0.70 and recall of 0.47, indicating that it struggles more to correctly identify diabetic cases.</w:t>
+        <w:t>: For the "Diabetes" class, the model has a precision of 0.</w:t>
+      </w:r>
+      <w:r>
+        <w:rPr>
+          <w:rFonts w:ascii="Times News Roman" w:hAnsi="Times News Roman"/>
+          <w:sz w:val="20"/>
+          <w:szCs w:val="24"/>
+        </w:rPr>
+        <w:t>78</w:t>
+      </w:r>
+      <w:r>
+        <w:rPr>
+          <w:rFonts w:ascii="Times News Roman" w:hAnsi="Times News Roman"/>
+          <w:sz w:val="20"/>
+          <w:szCs w:val="24"/>
+        </w:rPr>
+        <w:t xml:space="preserve"> and recall of 0.</w:t>
+      </w:r>
+      <w:r>
+        <w:rPr>
+          <w:rFonts w:ascii="Times News Roman" w:hAnsi="Times News Roman"/>
+          <w:sz w:val="20"/>
+          <w:szCs w:val="24"/>
+        </w:rPr>
+        <w:t>63</w:t>
+      </w:r>
+      <w:r>
+        <w:rPr>
+          <w:rFonts w:ascii="Times News Roman" w:hAnsi="Times News Roman"/>
+          <w:sz w:val="20"/>
+          <w:szCs w:val="24"/>
+        </w:rPr>
+        <w:t>, indicating that it struggles more to correctly identify diabetic cases.</w:t>
       </w:r>
     </w:p>
     <w:p>
@@ -1762,7 +2356,7 @@
           <w:sz w:val="20"/>
           <w:szCs w:val="24"/>
         </w:rPr>
-        <w:t>The largest positive coefficient, 0.827767282 for the Diabetes Pedigree Function, suggests that this feature has a strong positive impact on the likelihood of diabetes. In contrast, the negative coefficients suggest a negative relationship with diabetes.</w:t>
+        <w:t>The largest positive coefficient, 1.00366767 for the Diabetes Pedigree Function, suggests that this feature has a strong positive impact on the likelihood of diabetes. In contrast, the negative coefficients suggest a negative relationship with diabetes.</w:t>
       </w:r>
     </w:p>
     <w:p>
@@ -1873,7 +2467,7 @@
         <w:jc w:val="left"/>
         <w:rPr/>
       </w:pPr>
-      <w:hyperlink r:id="rId3">
+      <w:hyperlink r:id="rId5">
         <w:r>
           <w:rPr>
             <w:rStyle w:val="InternetLink"/>
@@ -1948,17 +2542,15 @@
         <w:jc w:val="left"/>
         <w:rPr/>
       </w:pPr>
-      <w:hyperlink r:id="rId5">
-        <w:r>
-          <w:rPr>
-            <w:rStyle w:val="InternetLink"/>
-            <w:rFonts w:ascii="Times News Roman" w:hAnsi="Times News Roman"/>
-            <w:sz w:val="20"/>
-            <w:szCs w:val="24"/>
-          </w:rPr>
-          <w:t>https://www.datacamp.com/tutorial/understanding-logistic-regression-python</w:t>
-        </w:r>
-      </w:hyperlink>
+      <w:r>
+        <w:rPr>
+          <w:rStyle w:val="InternetLink"/>
+          <w:rFonts w:ascii="Times News Roman" w:hAnsi="Times News Roman"/>
+          <w:sz w:val="20"/>
+          <w:szCs w:val="24"/>
+        </w:rPr>
+        <w:t>https://www.datacamp.com/tutorial/understanding-logistic-regression-python</w:t>
+      </w:r>
     </w:p>
     <w:p>
       <w:pPr>
@@ -1967,17 +2559,15 @@
         <w:jc w:val="left"/>
         <w:rPr/>
       </w:pPr>
-      <w:hyperlink r:id="rId7">
-        <w:r>
-          <w:rPr>
-            <w:rStyle w:val="InternetLink"/>
-            <w:rFonts w:ascii="Times News Roman" w:hAnsi="Times News Roman"/>
-            <w:sz w:val="20"/>
-            <w:szCs w:val="24"/>
-          </w:rPr>
-          <w:t>https://books.google.ro/books/about/Data_Mining_with_Python.html?id=LHCd0AEACAAJ&amp;redir_esc=y</w:t>
-        </w:r>
-      </w:hyperlink>
+      <w:r>
+        <w:rPr>
+          <w:rStyle w:val="InternetLink"/>
+          <w:rFonts w:ascii="Times News Roman" w:hAnsi="Times News Roman"/>
+          <w:sz w:val="20"/>
+          <w:szCs w:val="24"/>
+        </w:rPr>
+        <w:t>https://books.google.ro/books/about/Data_Mining_with_Python.html?id=LHCd0AEACAAJ&amp;redir_esc=y</w:t>
+      </w:r>
     </w:p>
     <w:p>
       <w:pPr>

</xml_diff>